<commit_message>
Adicionado os documentos editaveis dos diagramas, depois será atualizado o diagrama de Fluxo de Dialogo
</commit_message>
<xml_diff>
--- a/docs/Requistos Funcionais.docx
+++ b/docs/Requistos Funcionais.docx
@@ -92,18 +92,7 @@
           <w:sz w:val="28"/>
           <w:szCs w:val="28"/>
         </w:rPr>
-        <w:t>ENSINO MÉDIO TÉCNIC</w:t>
-      </w:r>
-      <w:bookmarkStart w:id="2" w:name="_GoBack"/>
-      <w:bookmarkEnd w:id="2"/>
-      <w:r>
-        <w:rPr>
-          <w:rFonts w:ascii="Arial" w:eastAsia="Arial" w:hAnsi="Arial" w:cs="Arial"/>
-          <w:b/>
-          <w:sz w:val="28"/>
-          <w:szCs w:val="28"/>
-        </w:rPr>
-        <w:t>O INTEGRADO EM INFORMÁTICA</w:t>
+        <w:t>ENSINO MÉDIO TÉCNICO INTEGRADO EM INFORMÁTICA</w:t>
       </w:r>
       <w:bookmarkEnd w:id="1"/>
     </w:p>
@@ -181,8 +170,8 @@
       <w:pPr>
         <w:ind w:left="0" w:hanging="2"/>
       </w:pPr>
-      <w:bookmarkStart w:id="3" w:name="_heading=h.gjdgxs" w:colFirst="0" w:colLast="0"/>
-      <w:bookmarkEnd w:id="3"/>
+      <w:bookmarkStart w:id="2" w:name="_heading=h.gjdgxs" w:colFirst="0" w:colLast="0"/>
+      <w:bookmarkEnd w:id="2"/>
     </w:p>
     <w:p>
       <w:pPr>
@@ -204,7 +193,7 @@
           <w:szCs w:val="32"/>
         </w:rPr>
       </w:pPr>
-      <w:bookmarkStart w:id="4" w:name="_Toc106010257"/>
+      <w:bookmarkStart w:id="3" w:name="_Toc106010257"/>
       <w:r>
         <w:rPr>
           <w:rFonts w:ascii="Arial" w:eastAsia="Arial" w:hAnsi="Arial" w:cs="Arial"/>
@@ -237,7 +226,7 @@
         </w:rPr>
         <w:t xml:space="preserve"> para apoio a</w:t>
       </w:r>
-      <w:bookmarkEnd w:id="4"/>
+      <w:bookmarkEnd w:id="3"/>
     </w:p>
     <w:p>
       <w:pPr>
@@ -259,7 +248,7 @@
           <w:szCs w:val="32"/>
         </w:rPr>
       </w:pPr>
-      <w:bookmarkStart w:id="5" w:name="_Toc106010258"/>
+      <w:bookmarkStart w:id="4" w:name="_Toc106010258"/>
       <w:r>
         <w:rPr>
           <w:rFonts w:ascii="Arial" w:eastAsia="Arial" w:hAnsi="Arial" w:cs="Arial"/>
@@ -270,7 +259,7 @@
         </w:rPr>
         <w:t>Conscientização e prevenção do câncer do colo do útero no Contexto do sistema de saúde pública do município de</w:t>
       </w:r>
-      <w:bookmarkEnd w:id="5"/>
+      <w:bookmarkEnd w:id="4"/>
     </w:p>
     <w:p>
       <w:pPr>
@@ -292,7 +281,7 @@
           <w:szCs w:val="28"/>
         </w:rPr>
       </w:pPr>
-      <w:bookmarkStart w:id="6" w:name="_Toc106010259"/>
+      <w:bookmarkStart w:id="5" w:name="_Toc106010259"/>
       <w:r>
         <w:rPr>
           <w:rFonts w:ascii="Arial" w:eastAsia="Arial" w:hAnsi="Arial" w:cs="Arial"/>
@@ -303,7 +292,7 @@
         </w:rPr>
         <w:t>Nova Andradina</w:t>
       </w:r>
-      <w:bookmarkEnd w:id="6"/>
+      <w:bookmarkEnd w:id="5"/>
     </w:p>
     <w:p>
       <w:pPr>
@@ -506,7 +495,7 @@
           <w:szCs w:val="28"/>
         </w:rPr>
       </w:pPr>
-      <w:bookmarkStart w:id="7" w:name="_Toc106010260"/>
+      <w:bookmarkStart w:id="6" w:name="_Toc106010260"/>
       <w:r>
         <w:rPr>
           <w:rFonts w:ascii="Arial" w:eastAsia="Arial" w:hAnsi="Arial" w:cs="Arial"/>
@@ -516,14 +505,14 @@
         </w:rPr>
         <w:t>Nova Andradina – MS</w:t>
       </w:r>
-      <w:bookmarkEnd w:id="7"/>
+      <w:bookmarkEnd w:id="6"/>
     </w:p>
     <w:p>
       <w:pPr>
         <w:ind w:left="1" w:hanging="3"/>
         <w:jc w:val="center"/>
       </w:pPr>
-      <w:bookmarkStart w:id="8" w:name="_Toc106010261"/>
+      <w:bookmarkStart w:id="7" w:name="_Toc106010261"/>
       <w:r>
         <w:rPr>
           <w:rFonts w:ascii="Arial" w:eastAsia="Arial" w:hAnsi="Arial" w:cs="Arial"/>
@@ -533,7 +522,7 @@
         </w:rPr>
         <w:t>2021</w:t>
       </w:r>
-      <w:bookmarkEnd w:id="8"/>
+      <w:bookmarkEnd w:id="7"/>
       <w:r>
         <w:rPr>
           <w:rFonts w:ascii="Arial" w:eastAsia="Arial" w:hAnsi="Arial" w:cs="Arial"/>
@@ -557,7 +546,7 @@
       <w:r>
         <w:br w:type="page"/>
       </w:r>
-      <w:bookmarkStart w:id="9" w:name="_Toc106010262"/>
+      <w:bookmarkStart w:id="8" w:name="_Toc106010262"/>
       <w:r>
         <w:rPr>
           <w:rFonts w:ascii="Arial" w:eastAsia="Arial" w:hAnsi="Arial" w:cs="Arial"/>
@@ -568,7 +557,7 @@
         <w:lastRenderedPageBreak/>
         <w:t>SUMÁRIO</w:t>
       </w:r>
-      <w:bookmarkEnd w:id="9"/>
+      <w:bookmarkEnd w:id="8"/>
     </w:p>
     <w:p>
       <w:pPr>
@@ -590,21 +579,20 @@
     </w:p>
     <w:sdt>
       <w:sdtPr>
+        <w:rPr>
+          <w:b w:val="0"/>
+          <w:bCs w:val="0"/>
+          <w:i w:val="0"/>
+          <w:iCs w:val="0"/>
+          <w:szCs w:val="24"/>
+        </w:rPr>
         <w:id w:val="-2081359851"/>
         <w:docPartObj>
           <w:docPartGallery w:val="Table of Contents"/>
           <w:docPartUnique/>
         </w:docPartObj>
       </w:sdtPr>
-      <w:sdtEndPr>
-        <w:rPr>
-          <w:b w:val="0"/>
-          <w:bCs w:val="0"/>
-          <w:i w:val="0"/>
-          <w:iCs w:val="0"/>
-          <w:szCs w:val="24"/>
-        </w:rPr>
-      </w:sdtEndPr>
+      <w:sdtEndPr/>
       <w:sdtContent>
         <w:p>
           <w:pPr>
@@ -965,8 +953,8 @@
           <w:titlePg/>
         </w:sectPr>
       </w:pPr>
-      <w:bookmarkStart w:id="10" w:name="_heading=h.30j0zll" w:colFirst="0" w:colLast="0"/>
-      <w:bookmarkEnd w:id="10"/>
+      <w:bookmarkStart w:id="9" w:name="_heading=h.30j0zll" w:colFirst="0" w:colLast="0"/>
+      <w:bookmarkEnd w:id="9"/>
       <w:r>
         <w:rPr>
           <w:rFonts w:ascii="Arial" w:eastAsia="Arial" w:hAnsi="Arial" w:cs="Arial"/>
@@ -991,7 +979,7 @@
           <w:color w:val="000000"/>
         </w:rPr>
       </w:pPr>
-      <w:bookmarkStart w:id="11" w:name="_Toc106010264"/>
+      <w:bookmarkStart w:id="10" w:name="_Toc106010264"/>
       <w:r>
         <w:rPr>
           <w:rFonts w:ascii="Arial" w:eastAsia="Arial" w:hAnsi="Arial" w:cs="Arial"/>
@@ -1001,7 +989,7 @@
         <w:lastRenderedPageBreak/>
         <w:t>1. LEVANTAMENTO E ANÁLISE DE REQUISITOS</w:t>
       </w:r>
-      <w:bookmarkEnd w:id="11"/>
+      <w:bookmarkEnd w:id="10"/>
     </w:p>
     <w:p>
       <w:pPr>
@@ -1020,8 +1008,8 @@
           <w:color w:val="000000"/>
         </w:rPr>
       </w:pPr>
-      <w:bookmarkStart w:id="12" w:name="_heading=h.1fob9te" w:colFirst="0" w:colLast="0"/>
-      <w:bookmarkEnd w:id="12"/>
+      <w:bookmarkStart w:id="11" w:name="_heading=h.1fob9te" w:colFirst="0" w:colLast="0"/>
+      <w:bookmarkEnd w:id="11"/>
     </w:p>
     <w:p>
       <w:pPr>
@@ -1041,7 +1029,7 @@
           <w:color w:val="000000"/>
         </w:rPr>
       </w:pPr>
-      <w:bookmarkStart w:id="13" w:name="_Toc106010265"/>
+      <w:bookmarkStart w:id="12" w:name="_Toc106010265"/>
       <w:r>
         <w:rPr>
           <w:rFonts w:ascii="Arial" w:eastAsia="Arial" w:hAnsi="Arial" w:cs="Arial"/>
@@ -1050,7 +1038,7 @@
         </w:rPr>
         <w:t>1.1 Requisitos Funcionais</w:t>
       </w:r>
-      <w:bookmarkEnd w:id="13"/>
+      <w:bookmarkEnd w:id="12"/>
     </w:p>
     <w:p>
       <w:pPr>
@@ -1079,7 +1067,7 @@
           <w:color w:val="000000"/>
         </w:rPr>
       </w:pPr>
-      <w:bookmarkStart w:id="14" w:name="_Toc106010266"/>
+      <w:bookmarkStart w:id="13" w:name="_Toc106010266"/>
       <w:r>
         <w:rPr>
           <w:rFonts w:ascii="Arial" w:eastAsia="Arial" w:hAnsi="Arial" w:cs="Arial"/>
@@ -1088,7 +1076,7 @@
         </w:rPr>
         <w:t>1.1.1 Acesso</w:t>
       </w:r>
-      <w:bookmarkEnd w:id="14"/>
+      <w:bookmarkEnd w:id="13"/>
     </w:p>
     <w:p>
       <w:pPr>
@@ -1134,7 +1122,7 @@
                 <w:rFonts w:ascii="Arial" w:eastAsia="Arial" w:hAnsi="Arial" w:cs="Arial"/>
               </w:rPr>
             </w:pPr>
-            <w:bookmarkStart w:id="15" w:name="_Toc106010267"/>
+            <w:bookmarkStart w:id="14" w:name="_Toc106010267"/>
             <w:r>
               <w:rPr>
                 <w:rFonts w:ascii="Arial" w:eastAsia="Arial" w:hAnsi="Arial" w:cs="Arial"/>
@@ -1142,7 +1130,7 @@
               </w:rPr>
               <w:t>RF01</w:t>
             </w:r>
-            <w:bookmarkEnd w:id="15"/>
+            <w:bookmarkEnd w:id="14"/>
           </w:p>
         </w:tc>
         <w:tc>
@@ -1158,14 +1146,14 @@
                 <w:rFonts w:ascii="Arial" w:eastAsia="Arial" w:hAnsi="Arial" w:cs="Arial"/>
               </w:rPr>
             </w:pPr>
-            <w:bookmarkStart w:id="16" w:name="_Toc106010268"/>
+            <w:bookmarkStart w:id="15" w:name="_Toc106010268"/>
             <w:r>
               <w:rPr>
                 <w:rFonts w:ascii="Arial" w:eastAsia="Arial" w:hAnsi="Arial" w:cs="Arial"/>
               </w:rPr>
               <w:t>O sistema deve permitir a autenticação do administrador.</w:t>
             </w:r>
-            <w:bookmarkEnd w:id="16"/>
+            <w:bookmarkEnd w:id="15"/>
           </w:p>
         </w:tc>
       </w:tr>
@@ -1197,7 +1185,7 @@
           <w:color w:val="000000"/>
         </w:rPr>
       </w:pPr>
-      <w:bookmarkStart w:id="17" w:name="_Toc106010269"/>
+      <w:bookmarkStart w:id="16" w:name="_Toc106010269"/>
       <w:proofErr w:type="gramStart"/>
       <w:r>
         <w:rPr>
@@ -1207,7 +1195,7 @@
         </w:rPr>
         <w:t>1.1.2 Operacional</w:t>
       </w:r>
-      <w:bookmarkEnd w:id="17"/>
+      <w:bookmarkEnd w:id="16"/>
       <w:proofErr w:type="gramEnd"/>
     </w:p>
     <w:p>
@@ -1262,7 +1250,7 @@
                 <w:color w:val="000000"/>
               </w:rPr>
             </w:pPr>
-            <w:bookmarkStart w:id="18" w:name="_Toc106010270"/>
+            <w:bookmarkStart w:id="17" w:name="_Toc106010270"/>
             <w:r>
               <w:rPr>
                 <w:rFonts w:ascii="Arial" w:eastAsia="Arial" w:hAnsi="Arial" w:cs="Arial"/>
@@ -1271,7 +1259,7 @@
               </w:rPr>
               <w:t>RF02</w:t>
             </w:r>
-            <w:bookmarkEnd w:id="18"/>
+            <w:bookmarkEnd w:id="17"/>
           </w:p>
         </w:tc>
         <w:tc>
@@ -1294,7 +1282,7 @@
                 <w:color w:val="000000"/>
               </w:rPr>
             </w:pPr>
-            <w:bookmarkStart w:id="19" w:name="_Toc106010271"/>
+            <w:bookmarkStart w:id="18" w:name="_Toc106010271"/>
             <w:r>
               <w:rPr>
                 <w:rFonts w:ascii="Arial" w:eastAsia="Arial" w:hAnsi="Arial" w:cs="Arial"/>
@@ -1302,7 +1290,7 @@
               </w:rPr>
               <w:t>O sistema deve permitir que o administrador gerencie os dados dos pacientes.</w:t>
             </w:r>
-            <w:bookmarkEnd w:id="19"/>
+            <w:bookmarkEnd w:id="18"/>
           </w:p>
         </w:tc>
       </w:tr>
@@ -1328,7 +1316,7 @@
                 <w:color w:val="000000"/>
               </w:rPr>
             </w:pPr>
-            <w:bookmarkStart w:id="20" w:name="_Toc106010272"/>
+            <w:bookmarkStart w:id="19" w:name="_Toc106010272"/>
             <w:r>
               <w:rPr>
                 <w:rFonts w:ascii="Arial" w:eastAsia="Arial" w:hAnsi="Arial" w:cs="Arial"/>
@@ -1337,7 +1325,7 @@
               </w:rPr>
               <w:t>RF03</w:t>
             </w:r>
-            <w:bookmarkEnd w:id="20"/>
+            <w:bookmarkEnd w:id="19"/>
           </w:p>
         </w:tc>
         <w:tc>
@@ -1360,7 +1348,7 @@
                 <w:color w:val="000000"/>
               </w:rPr>
             </w:pPr>
-            <w:bookmarkStart w:id="21" w:name="_Toc106010273"/>
+            <w:bookmarkStart w:id="20" w:name="_Toc106010273"/>
             <w:r>
               <w:rPr>
                 <w:rFonts w:ascii="Arial" w:eastAsia="Arial" w:hAnsi="Arial" w:cs="Arial"/>
@@ -1368,7 +1356,7 @@
               </w:rPr>
               <w:t>O sistema deve permitir o gerenciamento de dados dos administradores.</w:t>
             </w:r>
-            <w:bookmarkEnd w:id="21"/>
+            <w:bookmarkEnd w:id="20"/>
           </w:p>
         </w:tc>
       </w:tr>
@@ -1394,7 +1382,7 @@
                 <w:color w:val="000000"/>
               </w:rPr>
             </w:pPr>
-            <w:bookmarkStart w:id="22" w:name="_Toc106010274"/>
+            <w:bookmarkStart w:id="21" w:name="_Toc106010274"/>
             <w:r>
               <w:rPr>
                 <w:rFonts w:ascii="Arial" w:eastAsia="Arial" w:hAnsi="Arial" w:cs="Arial"/>
@@ -1403,7 +1391,7 @@
               </w:rPr>
               <w:t>RF04</w:t>
             </w:r>
-            <w:bookmarkEnd w:id="22"/>
+            <w:bookmarkEnd w:id="21"/>
           </w:p>
         </w:tc>
         <w:tc>
@@ -1426,7 +1414,7 @@
                 <w:color w:val="000000"/>
               </w:rPr>
             </w:pPr>
-            <w:bookmarkStart w:id="23" w:name="_Toc106010275"/>
+            <w:bookmarkStart w:id="22" w:name="_Toc106010275"/>
             <w:r>
               <w:rPr>
                 <w:rFonts w:ascii="Arial" w:eastAsia="Arial" w:hAnsi="Arial" w:cs="Arial"/>
@@ -1434,7 +1422,7 @@
               </w:rPr>
               <w:t>O sistema deve permitir que o administrador gerencie os dados dos diálogos.</w:t>
             </w:r>
-            <w:bookmarkEnd w:id="23"/>
+            <w:bookmarkEnd w:id="22"/>
           </w:p>
         </w:tc>
       </w:tr>
@@ -1460,7 +1448,7 @@
                 <w:color w:val="000000"/>
               </w:rPr>
             </w:pPr>
-            <w:bookmarkStart w:id="24" w:name="_Toc106010276"/>
+            <w:bookmarkStart w:id="23" w:name="_Toc106010276"/>
             <w:r>
               <w:rPr>
                 <w:rFonts w:ascii="Arial" w:eastAsia="Arial" w:hAnsi="Arial" w:cs="Arial"/>
@@ -1469,7 +1457,7 @@
               </w:rPr>
               <w:t>RF05</w:t>
             </w:r>
-            <w:bookmarkEnd w:id="24"/>
+            <w:bookmarkEnd w:id="23"/>
           </w:p>
         </w:tc>
         <w:tc>
@@ -1492,7 +1480,7 @@
                 <w:color w:val="000000"/>
               </w:rPr>
             </w:pPr>
-            <w:bookmarkStart w:id="25" w:name="_Toc106010277"/>
+            <w:bookmarkStart w:id="24" w:name="_Toc106010277"/>
             <w:r>
               <w:rPr>
                 <w:rFonts w:ascii="Arial" w:eastAsia="Arial" w:hAnsi="Arial" w:cs="Arial"/>
@@ -1514,9 +1502,92 @@
                 <w:rFonts w:ascii="Arial" w:eastAsia="Arial" w:hAnsi="Arial" w:cs="Arial"/>
                 <w:color w:val="000000"/>
               </w:rPr>
-              <w:t xml:space="preserve"> gerencie os dados dos agendamentos de consultas.</w:t>
+              <w:t xml:space="preserve"> gerencie os dad</w:t>
+            </w:r>
+            <w:r>
+              <w:rPr>
+                <w:rFonts w:ascii="Arial" w:eastAsia="Arial" w:hAnsi="Arial" w:cs="Arial"/>
+                <w:color w:val="000000"/>
+              </w:rPr>
+              <w:t>os dos agendamentos de exames</w:t>
+            </w:r>
+            <w:r>
+              <w:rPr>
+                <w:rFonts w:ascii="Arial" w:eastAsia="Arial" w:hAnsi="Arial" w:cs="Arial"/>
+                <w:color w:val="000000"/>
+              </w:rPr>
+              <w:t>.</w:t>
+            </w:r>
+            <w:bookmarkEnd w:id="24"/>
+          </w:p>
+        </w:tc>
+      </w:tr>
+      <w:tr>
+        <w:trPr>
+          <w:trHeight w:val="333"/>
+        </w:trPr>
+        <w:tc>
+          <w:tcPr>
+            <w:tcW w:w="851" w:type="dxa"/>
+            <w:vAlign w:val="center"/>
+          </w:tcPr>
+          <w:p>
+            <w:pPr>
+              <w:pBdr>
+                <w:top w:val="nil"/>
+                <w:left w:val="nil"/>
+                <w:bottom w:val="nil"/>
+                <w:right w:val="nil"/>
+                <w:between w:val="nil"/>
+              </w:pBdr>
+              <w:spacing w:line="240" w:lineRule="auto"/>
+              <w:ind w:left="0" w:hanging="2"/>
+              <w:jc w:val="center"/>
+              <w:rPr>
+                <w:color w:val="000000"/>
+              </w:rPr>
+            </w:pPr>
+            <w:bookmarkStart w:id="25" w:name="_Toc106010278"/>
+            <w:r>
+              <w:rPr>
+                <w:rFonts w:ascii="Arial" w:eastAsia="Arial" w:hAnsi="Arial" w:cs="Arial"/>
+                <w:b/>
+                <w:color w:val="000000"/>
+              </w:rPr>
+              <w:t>RF06</w:t>
             </w:r>
             <w:bookmarkEnd w:id="25"/>
+          </w:p>
+        </w:tc>
+        <w:tc>
+          <w:tcPr>
+            <w:tcW w:w="8252" w:type="dxa"/>
+          </w:tcPr>
+          <w:p>
+            <w:pPr>
+              <w:pBdr>
+                <w:top w:val="nil"/>
+                <w:left w:val="nil"/>
+                <w:bottom w:val="nil"/>
+                <w:right w:val="nil"/>
+                <w:between w:val="nil"/>
+              </w:pBdr>
+              <w:spacing w:line="240" w:lineRule="auto"/>
+              <w:ind w:left="0" w:hanging="2"/>
+              <w:jc w:val="both"/>
+              <w:rPr>
+                <w:color w:val="000000"/>
+              </w:rPr>
+            </w:pPr>
+            <w:bookmarkStart w:id="26" w:name="_Toc106010279"/>
+            <w:r>
+              <w:rPr>
+                <w:rFonts w:ascii="Arial" w:eastAsia="Arial" w:hAnsi="Arial" w:cs="Arial"/>
+                <w:color w:val="000000"/>
+              </w:rPr>
+              <w:t>O sistema deve permitir o gerenciamento de dados de informações.</w:t>
+            </w:r>
+            <w:bookmarkEnd w:id="26"/>
           </w:p>
         </w:tc>
       </w:tr>
@@ -1542,16 +1613,16 @@
                 <w:color w:val="000000"/>
               </w:rPr>
             </w:pPr>
-            <w:bookmarkStart w:id="26" w:name="_Toc106010278"/>
+            <w:bookmarkStart w:id="27" w:name="_Toc106010280"/>
             <w:r>
               <w:rPr>
                 <w:rFonts w:ascii="Arial" w:eastAsia="Arial" w:hAnsi="Arial" w:cs="Arial"/>
                 <w:b/>
                 <w:color w:val="000000"/>
               </w:rPr>
-              <w:t>RF06</w:t>
-            </w:r>
-            <w:bookmarkEnd w:id="26"/>
+              <w:t>RF07</w:t>
+            </w:r>
+            <w:bookmarkEnd w:id="27"/>
           </w:p>
         </w:tc>
         <w:tc>
@@ -1574,15 +1645,31 @@
                 <w:color w:val="000000"/>
               </w:rPr>
             </w:pPr>
-            <w:bookmarkStart w:id="27" w:name="_Toc106010279"/>
-            <w:r>
-              <w:rPr>
-                <w:rFonts w:ascii="Arial" w:eastAsia="Arial" w:hAnsi="Arial" w:cs="Arial"/>
-                <w:color w:val="000000"/>
-              </w:rPr>
-              <w:t>O sistema deve permitir o gerenciamento de dados de informações.</w:t>
-            </w:r>
-            <w:bookmarkEnd w:id="27"/>
+            <w:bookmarkStart w:id="28" w:name="_Toc106010281"/>
+            <w:r>
+              <w:rPr>
+                <w:rFonts w:ascii="Arial" w:eastAsia="Arial" w:hAnsi="Arial" w:cs="Arial"/>
+                <w:color w:val="000000"/>
+              </w:rPr>
+              <w:t xml:space="preserve">O sistema deve permitir que o administrador gerencie os dados das </w:t>
+            </w:r>
+            <w:proofErr w:type="spellStart"/>
+            <w:r>
+              <w:rPr>
+                <w:rFonts w:ascii="Arial" w:eastAsia="Arial" w:hAnsi="Arial" w:cs="Arial"/>
+                <w:color w:val="000000"/>
+              </w:rPr>
+              <w:t>ESFs</w:t>
+            </w:r>
+            <w:proofErr w:type="spellEnd"/>
+            <w:r>
+              <w:rPr>
+                <w:rFonts w:ascii="Arial" w:eastAsia="Arial" w:hAnsi="Arial" w:cs="Arial"/>
+                <w:color w:val="000000"/>
+              </w:rPr>
+              <w:t>.</w:t>
+            </w:r>
+            <w:bookmarkEnd w:id="28"/>
           </w:p>
         </w:tc>
       </w:tr>
@@ -1608,16 +1695,16 @@
                 <w:color w:val="000000"/>
               </w:rPr>
             </w:pPr>
-            <w:bookmarkStart w:id="28" w:name="_Toc106010280"/>
+            <w:bookmarkStart w:id="29" w:name="_Toc106010282"/>
             <w:r>
               <w:rPr>
                 <w:rFonts w:ascii="Arial" w:eastAsia="Arial" w:hAnsi="Arial" w:cs="Arial"/>
                 <w:b/>
                 <w:color w:val="000000"/>
               </w:rPr>
-              <w:t>RF07</w:t>
-            </w:r>
-            <w:bookmarkEnd w:id="28"/>
+              <w:t>RF08</w:t>
+            </w:r>
+            <w:bookmarkEnd w:id="29"/>
           </w:p>
         </w:tc>
         <w:tc>
@@ -1640,13 +1727,13 @@
                 <w:color w:val="000000"/>
               </w:rPr>
             </w:pPr>
-            <w:bookmarkStart w:id="29" w:name="_Toc106010281"/>
-            <w:r>
-              <w:rPr>
-                <w:rFonts w:ascii="Arial" w:eastAsia="Arial" w:hAnsi="Arial" w:cs="Arial"/>
-                <w:color w:val="000000"/>
-              </w:rPr>
-              <w:t xml:space="preserve">O sistema deve permitir que o administrador gerencie os dados das </w:t>
+            <w:bookmarkStart w:id="30" w:name="_Toc106010283"/>
+            <w:r>
+              <w:rPr>
+                <w:rFonts w:ascii="Arial" w:eastAsia="Arial" w:hAnsi="Arial" w:cs="Arial"/>
+                <w:color w:val="000000"/>
+              </w:rPr>
+              <w:t xml:space="preserve">O sistema deve permitir que o </w:t>
             </w:r>
             <w:proofErr w:type="spellStart"/>
             <w:r>
@@ -1654,7 +1741,7 @@
                 <w:rFonts w:ascii="Arial" w:eastAsia="Arial" w:hAnsi="Arial" w:cs="Arial"/>
                 <w:color w:val="000000"/>
               </w:rPr>
-              <w:t>ESFs</w:t>
+              <w:t>Chatbot</w:t>
             </w:r>
             <w:proofErr w:type="spellEnd"/>
             <w:r>
@@ -1662,9 +1749,16 @@
                 <w:rFonts w:ascii="Arial" w:eastAsia="Arial" w:hAnsi="Arial" w:cs="Arial"/>
                 <w:color w:val="000000"/>
               </w:rPr>
-              <w:t>.</w:t>
-            </w:r>
-            <w:bookmarkEnd w:id="29"/>
+              <w:t xml:space="preserve"> possa salvar os diálogos efetuados.</w:t>
+            </w:r>
+            <w:bookmarkEnd w:id="30"/>
+            <w:r>
+              <w:rPr>
+                <w:rFonts w:ascii="Arial" w:eastAsia="Arial" w:hAnsi="Arial" w:cs="Arial"/>
+                <w:color w:val="000000"/>
+              </w:rPr>
+              <w:t> </w:t>
+            </w:r>
           </w:p>
         </w:tc>
       </w:tr>
@@ -1690,16 +1784,16 @@
                 <w:color w:val="000000"/>
               </w:rPr>
             </w:pPr>
-            <w:bookmarkStart w:id="30" w:name="_Toc106010282"/>
+            <w:bookmarkStart w:id="31" w:name="_Toc106010284"/>
             <w:r>
               <w:rPr>
                 <w:rFonts w:ascii="Arial" w:eastAsia="Arial" w:hAnsi="Arial" w:cs="Arial"/>
                 <w:b/>
                 <w:color w:val="000000"/>
               </w:rPr>
-              <w:t>RF08</w:t>
-            </w:r>
-            <w:bookmarkEnd w:id="30"/>
+              <w:t>RF09</w:t>
+            </w:r>
+            <w:bookmarkEnd w:id="31"/>
           </w:p>
         </w:tc>
         <w:tc>
@@ -1722,7 +1816,7 @@
                 <w:color w:val="000000"/>
               </w:rPr>
             </w:pPr>
-            <w:bookmarkStart w:id="31" w:name="_Toc106010283"/>
+            <w:bookmarkStart w:id="32" w:name="_Toc106010285"/>
             <w:r>
               <w:rPr>
                 <w:rFonts w:ascii="Arial" w:eastAsia="Arial" w:hAnsi="Arial" w:cs="Arial"/>
@@ -1744,16 +1838,9 @@
                 <w:rFonts w:ascii="Arial" w:eastAsia="Arial" w:hAnsi="Arial" w:cs="Arial"/>
                 <w:color w:val="000000"/>
               </w:rPr>
-              <w:t xml:space="preserve"> possa salvar os diálogos efetuados.</w:t>
-            </w:r>
-            <w:bookmarkEnd w:id="31"/>
-            <w:r>
-              <w:rPr>
-                <w:rFonts w:ascii="Arial" w:eastAsia="Arial" w:hAnsi="Arial" w:cs="Arial"/>
-                <w:color w:val="000000"/>
-              </w:rPr>
-              <w:t> </w:t>
-            </w:r>
+              <w:t xml:space="preserve"> consulte os dados dos diálogos.</w:t>
+            </w:r>
+            <w:bookmarkEnd w:id="32"/>
           </w:p>
         </w:tc>
       </w:tr>
@@ -1776,19 +1863,19 @@
               <w:ind w:left="0" w:hanging="2"/>
               <w:jc w:val="center"/>
               <w:rPr>
+                <w:rFonts w:ascii="Arial" w:eastAsia="Arial" w:hAnsi="Arial" w:cs="Arial"/>
+                <w:b/>
                 <w:color w:val="000000"/>
               </w:rPr>
             </w:pPr>
-            <w:bookmarkStart w:id="32" w:name="_Toc106010284"/>
             <w:r>
               <w:rPr>
                 <w:rFonts w:ascii="Arial" w:eastAsia="Arial" w:hAnsi="Arial" w:cs="Arial"/>
                 <w:b/>
                 <w:color w:val="000000"/>
               </w:rPr>
-              <w:t>RF09</w:t>
-            </w:r>
-            <w:bookmarkEnd w:id="32"/>
+              <w:t>RF10</w:t>
+            </w:r>
           </w:p>
         </w:tc>
         <w:tc>
@@ -1808,10 +1895,10 @@
               <w:ind w:left="0" w:hanging="2"/>
               <w:jc w:val="both"/>
               <w:rPr>
+                <w:rFonts w:ascii="Arial" w:eastAsia="Arial" w:hAnsi="Arial" w:cs="Arial"/>
                 <w:color w:val="000000"/>
               </w:rPr>
             </w:pPr>
-            <w:bookmarkStart w:id="33" w:name="_Toc106010285"/>
             <w:r>
               <w:rPr>
                 <w:rFonts w:ascii="Arial" w:eastAsia="Arial" w:hAnsi="Arial" w:cs="Arial"/>
@@ -1825,7 +1912,14 @@
                 <w:rFonts w:ascii="Arial" w:eastAsia="Arial" w:hAnsi="Arial" w:cs="Arial"/>
                 <w:color w:val="000000"/>
               </w:rPr>
-              <w:t>Chatbot</w:t>
+              <w:t>C</w:t>
+            </w:r>
+            <w:r>
+              <w:rPr>
+                <w:rFonts w:ascii="Arial" w:eastAsia="Arial" w:hAnsi="Arial" w:cs="Arial"/>
+                <w:color w:val="000000"/>
+              </w:rPr>
+              <w:t>hatbot</w:t>
             </w:r>
             <w:proofErr w:type="spellEnd"/>
             <w:r>
@@ -1833,9 +1927,22 @@
                 <w:rFonts w:ascii="Arial" w:eastAsia="Arial" w:hAnsi="Arial" w:cs="Arial"/>
                 <w:color w:val="000000"/>
               </w:rPr>
-              <w:t xml:space="preserve"> consulte os dados dos diálogos.</w:t>
-            </w:r>
-            <w:bookmarkEnd w:id="33"/>
+              <w:t xml:space="preserve"> possa gerenciar</w:t>
+            </w:r>
+            <w:r>
+              <w:rPr>
+                <w:rFonts w:ascii="Arial" w:eastAsia="Arial" w:hAnsi="Arial" w:cs="Arial"/>
+                <w:color w:val="000000"/>
+              </w:rPr>
+              <w:t xml:space="preserve"> as avaliç</w:t>
+            </w:r>
+            <w:r>
+              <w:rPr>
+                <w:rFonts w:ascii="Arial" w:eastAsia="Arial" w:hAnsi="Arial" w:cs="Arial"/>
+                <w:color w:val="000000"/>
+              </w:rPr>
+              <w:t>ões sobre a conversa.</w:t>
+            </w:r>
           </w:p>
         </w:tc>
       </w:tr>
@@ -1849,7 +1956,9 @@
           <w:rFonts w:ascii="Arial" w:eastAsia="Arial" w:hAnsi="Arial" w:cs="Arial"/>
         </w:rPr>
       </w:pPr>
-      <w:bookmarkStart w:id="34" w:name="_heading=h.tyjcwt" w:colFirst="0" w:colLast="0"/>
+      <w:bookmarkStart w:id="33" w:name="_heading=h.tyjcwt" w:colFirst="0" w:colLast="0"/>
+      <w:bookmarkStart w:id="34" w:name="_GoBack"/>
+      <w:bookmarkEnd w:id="33"/>
       <w:bookmarkEnd w:id="34"/>
     </w:p>
     <w:p>

</xml_diff>